<commit_message>
Documentação Codigo de Agencia até Data, pulando CPF(parte Davi)
</commit_message>
<xml_diff>
--- a/LEIAME.docx
+++ b/LEIAME.docx
@@ -49,6 +49,59 @@
     <w:p>
       <w:pPr>
         <w:jc w:val="center"/>
+        <w:rPr>
+          <w:rFonts w:ascii="Arial" w:hAnsi="Arial" w:cs="Arial"/>
+          <w:sz w:val="24"/>
+          <w:szCs w:val="24"/>
+        </w:rPr>
+      </w:pPr>
+    </w:p>
+    <w:p>
+      <w:pPr>
+        <w:rPr>
+          <w:rFonts w:ascii="Arial" w:hAnsi="Arial" w:cs="Arial"/>
+          <w:sz w:val="24"/>
+          <w:szCs w:val="24"/>
+        </w:rPr>
+      </w:pPr>
+      <w:r>
+        <w:rPr>
+          <w:rFonts w:ascii="Arial" w:hAnsi="Arial" w:cs="Arial"/>
+          <w:b/>
+          <w:bCs/>
+          <w:sz w:val="24"/>
+          <w:szCs w:val="24"/>
+        </w:rPr>
+        <w:t xml:space="preserve">Padrão de codificação: </w:t>
+      </w:r>
+    </w:p>
+    <w:p>
+      <w:pPr>
+        <w:rPr>
+          <w:rFonts w:ascii="Arial" w:hAnsi="Arial" w:cs="Arial"/>
+          <w:sz w:val="24"/>
+          <w:szCs w:val="24"/>
+        </w:rPr>
+      </w:pPr>
+      <w:r>
+        <w:rPr>
+          <w:rFonts w:ascii="Arial" w:hAnsi="Arial" w:cs="Arial"/>
+          <w:sz w:val="24"/>
+          <w:szCs w:val="24"/>
+        </w:rPr>
+        <w:tab/>
+      </w:r>
+      <w:r>
+        <w:rPr>
+          <w:rFonts w:ascii="Arial" w:hAnsi="Arial" w:cs="Arial"/>
+          <w:sz w:val="24"/>
+          <w:szCs w:val="24"/>
+        </w:rPr>
+        <w:t>https://google.github.io/styleguide/cppguide.html</w:t>
+      </w:r>
+    </w:p>
+    <w:p>
+      <w:pPr>
         <w:rPr>
           <w:rFonts w:ascii="Arial" w:hAnsi="Arial" w:cs="Arial"/>
           <w:sz w:val="24"/>
@@ -1324,6 +1377,29 @@
       <w:contextualSpacing/>
     </w:pPr>
   </w:style>
+  <w:style w:type="character" w:styleId="Hyperlink">
+    <w:name w:val="Hyperlink"/>
+    <w:basedOn w:val="Fontepargpadro"/>
+    <w:uiPriority w:val="99"/>
+    <w:unhideWhenUsed/>
+    <w:rsid w:val="003C435F"/>
+    <w:rPr>
+      <w:color w:val="0563C1" w:themeColor="hyperlink"/>
+      <w:u w:val="single"/>
+    </w:rPr>
+  </w:style>
+  <w:style w:type="character" w:styleId="MenoPendente">
+    <w:name w:val="Unresolved Mention"/>
+    <w:basedOn w:val="Fontepargpadro"/>
+    <w:uiPriority w:val="99"/>
+    <w:semiHidden/>
+    <w:unhideWhenUsed/>
+    <w:rsid w:val="003C435F"/>
+    <w:rPr>
+      <w:color w:val="605E5C"/>
+      <w:shd w:val="clear" w:color="auto" w:fill="E1DFDD"/>
+    </w:rPr>
+  </w:style>
 </w:styles>
 </file>
 

</xml_diff>

<commit_message>
Revert "Documentação Codigo de Agencia até Data, pulando CPF"
</commit_message>
<xml_diff>
--- a/LEIAME.docx
+++ b/LEIAME.docx
@@ -49,59 +49,6 @@
     <w:p>
       <w:pPr>
         <w:jc w:val="center"/>
-        <w:rPr>
-          <w:rFonts w:ascii="Arial" w:hAnsi="Arial" w:cs="Arial"/>
-          <w:sz w:val="24"/>
-          <w:szCs w:val="24"/>
-        </w:rPr>
-      </w:pPr>
-    </w:p>
-    <w:p>
-      <w:pPr>
-        <w:rPr>
-          <w:rFonts w:ascii="Arial" w:hAnsi="Arial" w:cs="Arial"/>
-          <w:sz w:val="24"/>
-          <w:szCs w:val="24"/>
-        </w:rPr>
-      </w:pPr>
-      <w:r>
-        <w:rPr>
-          <w:rFonts w:ascii="Arial" w:hAnsi="Arial" w:cs="Arial"/>
-          <w:b/>
-          <w:bCs/>
-          <w:sz w:val="24"/>
-          <w:szCs w:val="24"/>
-        </w:rPr>
-        <w:t xml:space="preserve">Padrão de codificação: </w:t>
-      </w:r>
-    </w:p>
-    <w:p>
-      <w:pPr>
-        <w:rPr>
-          <w:rFonts w:ascii="Arial" w:hAnsi="Arial" w:cs="Arial"/>
-          <w:sz w:val="24"/>
-          <w:szCs w:val="24"/>
-        </w:rPr>
-      </w:pPr>
-      <w:r>
-        <w:rPr>
-          <w:rFonts w:ascii="Arial" w:hAnsi="Arial" w:cs="Arial"/>
-          <w:sz w:val="24"/>
-          <w:szCs w:val="24"/>
-        </w:rPr>
-        <w:tab/>
-      </w:r>
-      <w:r>
-        <w:rPr>
-          <w:rFonts w:ascii="Arial" w:hAnsi="Arial" w:cs="Arial"/>
-          <w:sz w:val="24"/>
-          <w:szCs w:val="24"/>
-        </w:rPr>
-        <w:t>https://google.github.io/styleguide/cppguide.html</w:t>
-      </w:r>
-    </w:p>
-    <w:p>
-      <w:pPr>
         <w:rPr>
           <w:rFonts w:ascii="Arial" w:hAnsi="Arial" w:cs="Arial"/>
           <w:sz w:val="24"/>
@@ -1377,29 +1324,6 @@
       <w:contextualSpacing/>
     </w:pPr>
   </w:style>
-  <w:style w:type="character" w:styleId="Hyperlink">
-    <w:name w:val="Hyperlink"/>
-    <w:basedOn w:val="Fontepargpadro"/>
-    <w:uiPriority w:val="99"/>
-    <w:unhideWhenUsed/>
-    <w:rsid w:val="003C435F"/>
-    <w:rPr>
-      <w:color w:val="0563C1" w:themeColor="hyperlink"/>
-      <w:u w:val="single"/>
-    </w:rPr>
-  </w:style>
-  <w:style w:type="character" w:styleId="MenoPendente">
-    <w:name w:val="Unresolved Mention"/>
-    <w:basedOn w:val="Fontepargpadro"/>
-    <w:uiPriority w:val="99"/>
-    <w:semiHidden/>
-    <w:unhideWhenUsed/>
-    <w:rsid w:val="003C435F"/>
-    <w:rPr>
-      <w:color w:val="605E5C"/>
-      <w:shd w:val="clear" w:color="auto" w:fill="E1DFDD"/>
-    </w:rPr>
-  </w:style>
 </w:styles>
 </file>
 

</xml_diff>